<commit_message>
:tada: Update Presentation and Report
</commit_message>
<xml_diff>
--- a/CISC3025-Project3-Report.docx
+++ b/CISC3025-Project3-Report.docx
@@ -401,7 +401,7 @@
           <w:r>
             <w:fldChar w:fldCharType="separate"/>
           </w:r>
-          <w:hyperlink w:anchor="_Toc164300235" w:history="1">
+          <w:hyperlink w:anchor="_Toc164365156" w:history="1">
             <w:r>
               <w:rPr>
                 <w:rStyle w:val="a4"/>
@@ -428,7 +428,7 @@
                 <w:noProof/>
                 <w:webHidden/>
               </w:rPr>
-              <w:instrText xml:space="preserve"> PAGEREF _Toc164300235 \h </w:instrText>
+              <w:instrText xml:space="preserve"> PAGEREF _Toc164365156 \h </w:instrText>
             </w:r>
             <w:r>
               <w:rPr>
@@ -475,7 +475,7 @@
               <w:szCs w:val="24"/>
             </w:rPr>
           </w:pPr>
-          <w:hyperlink w:anchor="_Toc164300236" w:history="1">
+          <w:hyperlink w:anchor="_Toc164365157" w:history="1">
             <w:r>
               <w:rPr>
                 <w:rStyle w:val="a4"/>
@@ -502,7 +502,7 @@
                 <w:noProof/>
                 <w:webHidden/>
               </w:rPr>
-              <w:instrText xml:space="preserve"> PAGEREF _Toc164300236 \h </w:instrText>
+              <w:instrText xml:space="preserve"> PAGEREF _Toc164365157 \h </w:instrText>
             </w:r>
             <w:r>
               <w:rPr>
@@ -547,7 +547,7 @@
               <w:szCs w:val="24"/>
             </w:rPr>
           </w:pPr>
-          <w:hyperlink w:anchor="_Toc164300237" w:history="1">
+          <w:hyperlink w:anchor="_Toc164365158" w:history="1">
             <w:r>
               <w:rPr>
                 <w:rStyle w:val="a4"/>
@@ -574,7 +574,7 @@
                 <w:noProof/>
                 <w:webHidden/>
               </w:rPr>
-              <w:instrText xml:space="preserve"> PAGEREF _Toc164300237 \h </w:instrText>
+              <w:instrText xml:space="preserve"> PAGEREF _Toc164365158 \h </w:instrText>
             </w:r>
             <w:r>
               <w:rPr>
@@ -620,7 +620,7 @@
               <w:szCs w:val="24"/>
             </w:rPr>
           </w:pPr>
-          <w:hyperlink w:anchor="_Toc164300238" w:history="1">
+          <w:hyperlink w:anchor="_Toc164365159" w:history="1">
             <w:r>
               <w:rPr>
                 <w:rStyle w:val="a4"/>
@@ -647,7 +647,7 @@
                 <w:noProof/>
                 <w:webHidden/>
               </w:rPr>
-              <w:instrText xml:space="preserve"> PAGEREF _Toc164300238 \h </w:instrText>
+              <w:instrText xml:space="preserve"> PAGEREF _Toc164365159 \h </w:instrText>
             </w:r>
             <w:r>
               <w:rPr>
@@ -693,7 +693,7 @@
               <w:szCs w:val="24"/>
             </w:rPr>
           </w:pPr>
-          <w:hyperlink w:anchor="_Toc164300239" w:history="1">
+          <w:hyperlink w:anchor="_Toc164365160" w:history="1">
             <w:r>
               <w:rPr>
                 <w:rStyle w:val="a4"/>
@@ -720,7 +720,7 @@
                 <w:noProof/>
                 <w:webHidden/>
               </w:rPr>
-              <w:instrText xml:space="preserve"> PAGEREF _Toc164300239 \h </w:instrText>
+              <w:instrText xml:space="preserve"> PAGEREF _Toc164365160 \h </w:instrText>
             </w:r>
             <w:r>
               <w:rPr>
@@ -766,7 +766,7 @@
               <w:szCs w:val="24"/>
             </w:rPr>
           </w:pPr>
-          <w:hyperlink w:anchor="_Toc164300240" w:history="1">
+          <w:hyperlink w:anchor="_Toc164365161" w:history="1">
             <w:r>
               <w:rPr>
                 <w:rStyle w:val="a4"/>
@@ -793,7 +793,7 @@
                 <w:noProof/>
                 <w:webHidden/>
               </w:rPr>
-              <w:instrText xml:space="preserve"> PAGEREF _Toc164300240 \h </w:instrText>
+              <w:instrText xml:space="preserve"> PAGEREF _Toc164365161 \h </w:instrText>
             </w:r>
             <w:r>
               <w:rPr>
@@ -838,7 +838,7 @@
               <w:szCs w:val="24"/>
             </w:rPr>
           </w:pPr>
-          <w:hyperlink w:anchor="_Toc164300241" w:history="1">
+          <w:hyperlink w:anchor="_Toc164365162" w:history="1">
             <w:r>
               <w:rPr>
                 <w:rStyle w:val="a4"/>
@@ -865,7 +865,7 @@
                 <w:noProof/>
                 <w:webHidden/>
               </w:rPr>
-              <w:instrText xml:space="preserve"> PAGEREF _Toc164300241 \h </w:instrText>
+              <w:instrText xml:space="preserve"> PAGEREF _Toc164365162 \h </w:instrText>
             </w:r>
             <w:r>
               <w:rPr>
@@ -910,7 +910,7 @@
               <w:szCs w:val="24"/>
             </w:rPr>
           </w:pPr>
-          <w:hyperlink w:anchor="_Toc164300242" w:history="1">
+          <w:hyperlink w:anchor="_Toc164365163" w:history="1">
             <w:r>
               <w:rPr>
                 <w:rStyle w:val="a4"/>
@@ -937,7 +937,7 @@
                 <w:noProof/>
                 <w:webHidden/>
               </w:rPr>
-              <w:instrText xml:space="preserve"> PAGEREF _Toc164300242 \h </w:instrText>
+              <w:instrText xml:space="preserve"> PAGEREF _Toc164365163 \h </w:instrText>
             </w:r>
             <w:r>
               <w:rPr>
@@ -983,7 +983,7 @@
               <w:szCs w:val="24"/>
             </w:rPr>
           </w:pPr>
-          <w:hyperlink w:anchor="_Toc164300243" w:history="1">
+          <w:hyperlink w:anchor="_Toc164365164" w:history="1">
             <w:r>
               <w:rPr>
                 <w:rStyle w:val="a4"/>
@@ -1010,7 +1010,7 @@
                 <w:noProof/>
                 <w:webHidden/>
               </w:rPr>
-              <w:instrText xml:space="preserve"> PAGEREF _Toc164300243 \h </w:instrText>
+              <w:instrText xml:space="preserve"> PAGEREF _Toc164365164 \h </w:instrText>
             </w:r>
             <w:r>
               <w:rPr>
@@ -1056,7 +1056,7 @@
               <w:szCs w:val="24"/>
             </w:rPr>
           </w:pPr>
-          <w:hyperlink w:anchor="_Toc164300244" w:history="1">
+          <w:hyperlink w:anchor="_Toc164365165" w:history="1">
             <w:r>
               <w:rPr>
                 <w:rStyle w:val="a4"/>
@@ -1083,7 +1083,7 @@
                 <w:noProof/>
                 <w:webHidden/>
               </w:rPr>
-              <w:instrText xml:space="preserve"> PAGEREF _Toc164300244 \h </w:instrText>
+              <w:instrText xml:space="preserve"> PAGEREF _Toc164365165 \h </w:instrText>
             </w:r>
             <w:r>
               <w:rPr>
@@ -1130,7 +1130,7 @@
               <w:szCs w:val="24"/>
             </w:rPr>
           </w:pPr>
-          <w:hyperlink w:anchor="_Toc164300245" w:history="1">
+          <w:hyperlink w:anchor="_Toc164365166" w:history="1">
             <w:r>
               <w:rPr>
                 <w:rStyle w:val="a4"/>
@@ -1157,7 +1157,7 @@
                 <w:noProof/>
                 <w:webHidden/>
               </w:rPr>
-              <w:instrText xml:space="preserve"> PAGEREF _Toc164300245 \h </w:instrText>
+              <w:instrText xml:space="preserve"> PAGEREF _Toc164365166 \h </w:instrText>
             </w:r>
             <w:r>
               <w:rPr>
@@ -1202,7 +1202,7 @@
               <w:szCs w:val="24"/>
             </w:rPr>
           </w:pPr>
-          <w:hyperlink w:anchor="_Toc164300246" w:history="1">
+          <w:hyperlink w:anchor="_Toc164365167" w:history="1">
             <w:r>
               <w:rPr>
                 <w:rStyle w:val="a4"/>
@@ -1229,7 +1229,7 @@
                 <w:noProof/>
                 <w:webHidden/>
               </w:rPr>
-              <w:instrText xml:space="preserve"> PAGEREF _Toc164300246 \h </w:instrText>
+              <w:instrText xml:space="preserve"> PAGEREF _Toc164365167 \h </w:instrText>
             </w:r>
             <w:r>
               <w:rPr>
@@ -1275,7 +1275,7 @@
               <w:szCs w:val="24"/>
             </w:rPr>
           </w:pPr>
-          <w:hyperlink w:anchor="_Toc164300247" w:history="1">
+          <w:hyperlink w:anchor="_Toc164365168" w:history="1">
             <w:r>
               <w:rPr>
                 <w:rStyle w:val="a4"/>
@@ -1302,7 +1302,7 @@
                 <w:noProof/>
                 <w:webHidden/>
               </w:rPr>
-              <w:instrText xml:space="preserve"> PAGEREF _Toc164300247 \h </w:instrText>
+              <w:instrText xml:space="preserve"> PAGEREF _Toc164365168 \h </w:instrText>
             </w:r>
             <w:r>
               <w:rPr>
@@ -1347,7 +1347,7 @@
               <w:szCs w:val="24"/>
             </w:rPr>
           </w:pPr>
-          <w:hyperlink w:anchor="_Toc164300248" w:history="1">
+          <w:hyperlink w:anchor="_Toc164365169" w:history="1">
             <w:r>
               <w:rPr>
                 <w:rStyle w:val="a4"/>
@@ -1374,7 +1374,7 @@
                 <w:noProof/>
                 <w:webHidden/>
               </w:rPr>
-              <w:instrText xml:space="preserve"> PAGEREF _Toc164300248 \h </w:instrText>
+              <w:instrText xml:space="preserve"> PAGEREF _Toc164365169 \h </w:instrText>
             </w:r>
             <w:r>
               <w:rPr>
@@ -1420,7 +1420,7 @@
               <w:szCs w:val="24"/>
             </w:rPr>
           </w:pPr>
-          <w:hyperlink w:anchor="_Toc164300249" w:history="1">
+          <w:hyperlink w:anchor="_Toc164365170" w:history="1">
             <w:r>
               <w:rPr>
                 <w:rStyle w:val="a4"/>
@@ -1447,7 +1447,7 @@
                 <w:noProof/>
                 <w:webHidden/>
               </w:rPr>
-              <w:instrText xml:space="preserve"> PAGEREF _Toc164300249 \h </w:instrText>
+              <w:instrText xml:space="preserve"> PAGEREF _Toc164365170 \h </w:instrText>
             </w:r>
             <w:r>
               <w:rPr>
@@ -1493,7 +1493,7 @@
               <w:szCs w:val="24"/>
             </w:rPr>
           </w:pPr>
-          <w:hyperlink w:anchor="_Toc164300250" w:history="1">
+          <w:hyperlink w:anchor="_Toc164365171" w:history="1">
             <w:r>
               <w:rPr>
                 <w:rStyle w:val="a4"/>
@@ -1520,7 +1520,7 @@
                 <w:noProof/>
                 <w:webHidden/>
               </w:rPr>
-              <w:instrText xml:space="preserve"> PAGEREF _Toc164300250 \h </w:instrText>
+              <w:instrText xml:space="preserve"> PAGEREF _Toc164365171 \h </w:instrText>
             </w:r>
             <w:r>
               <w:rPr>
@@ -1567,7 +1567,7 @@
               <w:szCs w:val="24"/>
             </w:rPr>
           </w:pPr>
-          <w:hyperlink w:anchor="_Toc164300251" w:history="1">
+          <w:hyperlink w:anchor="_Toc164365172" w:history="1">
             <w:r>
               <w:rPr>
                 <w:rStyle w:val="a4"/>
@@ -1594,7 +1594,7 @@
                 <w:noProof/>
                 <w:webHidden/>
               </w:rPr>
-              <w:instrText xml:space="preserve"> PAGEREF _Toc164300251 \h </w:instrText>
+              <w:instrText xml:space="preserve"> PAGEREF _Toc164365172 \h </w:instrText>
             </w:r>
             <w:r>
               <w:rPr>
@@ -1641,7 +1641,7 @@
               <w:szCs w:val="24"/>
             </w:rPr>
           </w:pPr>
-          <w:hyperlink w:anchor="_Toc164300252" w:history="1">
+          <w:hyperlink w:anchor="_Toc164365173" w:history="1">
             <w:r>
               <w:rPr>
                 <w:rStyle w:val="a4"/>
@@ -1668,7 +1668,7 @@
                 <w:noProof/>
                 <w:webHidden/>
               </w:rPr>
-              <w:instrText xml:space="preserve"> PAGEREF _Toc164300252 \h </w:instrText>
+              <w:instrText xml:space="preserve"> PAGEREF _Toc164365173 \h </w:instrText>
             </w:r>
             <w:r>
               <w:rPr>
@@ -1688,7 +1688,7 @@
                 <w:noProof/>
                 <w:webHidden/>
               </w:rPr>
-              <w:t>10</w:t>
+              <w:t>11</w:t>
             </w:r>
             <w:r>
               <w:rPr>
@@ -1728,7 +1728,7 @@
       <w:pPr>
         <w:pStyle w:val="1"/>
       </w:pPr>
-      <w:bookmarkStart w:id="0" w:name="_Toc164300235"/>
+      <w:bookmarkStart w:id="0" w:name="_Toc164365156"/>
       <w:r>
         <w:rPr>
           <w:rFonts w:hint="eastAsia"/>
@@ -2114,7 +2114,7 @@
       <w:pPr>
         <w:pStyle w:val="1"/>
       </w:pPr>
-      <w:bookmarkStart w:id="1" w:name="_Toc164300236"/>
+      <w:bookmarkStart w:id="1" w:name="_Toc164365157"/>
       <w:r>
         <w:rPr>
           <w:rFonts w:hint="eastAsia"/>
@@ -2133,7 +2133,7 @@
       <w:pPr>
         <w:pStyle w:val="2"/>
       </w:pPr>
-      <w:bookmarkStart w:id="2" w:name="_Toc164300237"/>
+      <w:bookmarkStart w:id="2" w:name="_Toc164365158"/>
       <w:r>
         <w:rPr>
           <w:rFonts w:hint="eastAsia"/>
@@ -2209,7 +2209,7 @@
       <w:pPr>
         <w:pStyle w:val="3"/>
       </w:pPr>
-      <w:bookmarkStart w:id="3" w:name="_Toc164300238"/>
+      <w:bookmarkStart w:id="3" w:name="_Toc164365159"/>
       <w:r>
         <w:rPr>
           <w:rFonts w:hint="eastAsia"/>
@@ -2307,7 +2307,27 @@
                 <w:sz w:val="20"/>
                 <w:szCs w:val="20"/>
               </w:rPr>
-              <w:t>Table.</w:t>
+              <w:t>Table</w:t>
+            </w:r>
+            <w:r>
+              <w:rPr>
+                <w:rFonts w:hint="eastAsia"/>
+                <w:b/>
+                <w:bCs/>
+                <w:sz w:val="20"/>
+                <w:szCs w:val="20"/>
+              </w:rPr>
+              <w:t xml:space="preserve"> 1</w:t>
+            </w:r>
+            <w:r>
+              <w:rPr>
+                <w:rFonts w:hint="eastAsia"/>
+                <w:b/>
+                <w:bCs/>
+                <w:sz w:val="20"/>
+                <w:szCs w:val="20"/>
+              </w:rPr>
+              <w:t>.</w:t>
             </w:r>
             <w:r>
               <w:rPr>
@@ -3212,7 +3232,27 @@
                 <w:szCs w:val="20"/>
               </w:rPr>
               <w:lastRenderedPageBreak/>
-              <w:t>Table.</w:t>
+              <w:t>Table</w:t>
+            </w:r>
+            <w:r>
+              <w:rPr>
+                <w:rFonts w:hint="eastAsia"/>
+                <w:b/>
+                <w:bCs/>
+                <w:sz w:val="20"/>
+                <w:szCs w:val="20"/>
+              </w:rPr>
+              <w:t xml:space="preserve"> 2</w:t>
+            </w:r>
+            <w:r>
+              <w:rPr>
+                <w:rFonts w:hint="eastAsia"/>
+                <w:b/>
+                <w:bCs/>
+                <w:sz w:val="20"/>
+                <w:szCs w:val="20"/>
+              </w:rPr>
+              <w:t>.</w:t>
             </w:r>
             <w:r>
               <w:rPr>
@@ -3752,7 +3792,7 @@
       <w:pPr>
         <w:pStyle w:val="3"/>
       </w:pPr>
-      <w:bookmarkStart w:id="4" w:name="_Toc164300239"/>
+      <w:bookmarkStart w:id="4" w:name="_Toc164365160"/>
       <w:r>
         <w:rPr>
           <w:rFonts w:hint="eastAsia"/>
@@ -4031,7 +4071,27 @@
                 <w:sz w:val="20"/>
                 <w:szCs w:val="20"/>
               </w:rPr>
-              <w:t>Table.</w:t>
+              <w:t>Table</w:t>
+            </w:r>
+            <w:r>
+              <w:rPr>
+                <w:rFonts w:hint="eastAsia"/>
+                <w:b/>
+                <w:bCs/>
+                <w:sz w:val="20"/>
+                <w:szCs w:val="20"/>
+              </w:rPr>
+              <w:t xml:space="preserve"> 3</w:t>
+            </w:r>
+            <w:r>
+              <w:rPr>
+                <w:rFonts w:hint="eastAsia"/>
+                <w:b/>
+                <w:bCs/>
+                <w:sz w:val="20"/>
+                <w:szCs w:val="20"/>
+              </w:rPr>
+              <w:t>.</w:t>
             </w:r>
             <w:r>
               <w:rPr>
@@ -4488,7 +4548,7 @@
       <w:pPr>
         <w:pStyle w:val="3"/>
       </w:pPr>
-      <w:bookmarkStart w:id="5" w:name="_Toc164300240"/>
+      <w:bookmarkStart w:id="5" w:name="_Toc164365161"/>
       <w:r>
         <w:rPr>
           <w:rFonts w:hint="eastAsia"/>
@@ -4615,7 +4675,27 @@
                 <w:sz w:val="20"/>
                 <w:szCs w:val="20"/>
               </w:rPr>
-              <w:t>Table.</w:t>
+              <w:t>Table</w:t>
+            </w:r>
+            <w:r>
+              <w:rPr>
+                <w:rFonts w:hint="eastAsia"/>
+                <w:b/>
+                <w:bCs/>
+                <w:sz w:val="20"/>
+                <w:szCs w:val="20"/>
+              </w:rPr>
+              <w:t xml:space="preserve"> 4</w:t>
+            </w:r>
+            <w:r>
+              <w:rPr>
+                <w:rFonts w:hint="eastAsia"/>
+                <w:b/>
+                <w:bCs/>
+                <w:sz w:val="20"/>
+                <w:szCs w:val="20"/>
+              </w:rPr>
+              <w:t>.</w:t>
             </w:r>
             <w:r>
               <w:rPr>
@@ -5282,11 +5362,6 @@
       </w:r>
     </w:p>
     <w:p>
-      <w:pPr>
-        <w:rPr>
-          <w:rFonts w:hint="eastAsia"/>
-        </w:rPr>
-      </w:pPr>
       <w:r>
         <w:lastRenderedPageBreak/>
         <w:tab/>
@@ -5367,9 +5442,6 @@
     <w:p>
       <w:pPr>
         <w:ind w:firstLine="720"/>
-        <w:rPr>
-          <w:rFonts w:hint="eastAsia"/>
-        </w:rPr>
       </w:pPr>
       <w:r>
         <w:rPr>
@@ -5445,7 +5517,7 @@
       <w:pPr>
         <w:pStyle w:val="2"/>
       </w:pPr>
-      <w:bookmarkStart w:id="6" w:name="_Toc164300241"/>
+      <w:bookmarkStart w:id="6" w:name="_Toc164365162"/>
       <w:r>
         <w:rPr>
           <w:rFonts w:hint="eastAsia"/>
@@ -5684,7 +5756,27 @@
                 <w:sz w:val="20"/>
                 <w:szCs w:val="20"/>
               </w:rPr>
-              <w:t>Code.</w:t>
+              <w:t>Code</w:t>
+            </w:r>
+            <w:r>
+              <w:rPr>
+                <w:rFonts w:hint="eastAsia"/>
+                <w:b/>
+                <w:bCs/>
+                <w:sz w:val="20"/>
+                <w:szCs w:val="20"/>
+              </w:rPr>
+              <w:t xml:space="preserve"> 1</w:t>
+            </w:r>
+            <w:r>
+              <w:rPr>
+                <w:rFonts w:hint="eastAsia"/>
+                <w:b/>
+                <w:bCs/>
+                <w:sz w:val="20"/>
+                <w:szCs w:val="20"/>
+              </w:rPr>
+              <w:t>.</w:t>
             </w:r>
             <w:r>
               <w:rPr>
@@ -6344,7 +6436,7 @@
       <w:pPr>
         <w:pStyle w:val="2"/>
       </w:pPr>
-      <w:bookmarkStart w:id="7" w:name="_Toc164300242"/>
+      <w:bookmarkStart w:id="7" w:name="_Toc164365163"/>
       <w:r>
         <w:rPr>
           <w:rFonts w:hint="eastAsia"/>
@@ -6372,7 +6464,7 @@
       <w:pPr>
         <w:pStyle w:val="3"/>
       </w:pPr>
-      <w:bookmarkStart w:id="8" w:name="_Toc164300243"/>
+      <w:bookmarkStart w:id="8" w:name="_Toc164365164"/>
       <w:r>
         <w:rPr>
           <w:rFonts w:hint="eastAsia"/>
@@ -6454,7 +6546,6 @@
             <w:pPr>
               <w:jc w:val="center"/>
               <w:rPr>
-                <w:rFonts w:hint="eastAsia"/>
                 <w:sz w:val="20"/>
                 <w:szCs w:val="20"/>
               </w:rPr>
@@ -6522,11 +6613,6 @@
             <w:vAlign w:val="center"/>
           </w:tcPr>
           <w:p>
-            <w:pPr>
-              <w:rPr>
-                <w:rFonts w:hint="eastAsia"/>
-              </w:rPr>
-            </w:pPr>
             <w:r>
               <w:rPr>
                 <w:rFonts w:hint="eastAsia"/>
@@ -6544,11 +6630,6 @@
             <w:vAlign w:val="center"/>
           </w:tcPr>
           <w:p>
-            <w:pPr>
-              <w:rPr>
-                <w:rFonts w:hint="eastAsia"/>
-              </w:rPr>
-            </w:pPr>
             <w:r>
               <w:rPr>
                 <w:rFonts w:hint="eastAsia"/>
@@ -6605,11 +6686,6 @@
             <w:vAlign w:val="center"/>
           </w:tcPr>
           <w:p>
-            <w:pPr>
-              <w:rPr>
-                <w:rFonts w:hint="eastAsia"/>
-              </w:rPr>
-            </w:pPr>
             <w:r>
               <w:rPr>
                 <w:rFonts w:hint="eastAsia"/>
@@ -6624,11 +6700,6 @@
             <w:vAlign w:val="center"/>
           </w:tcPr>
           <w:p>
-            <w:pPr>
-              <w:rPr>
-                <w:rFonts w:hint="eastAsia"/>
-              </w:rPr>
-            </w:pPr>
             <w:r>
               <w:rPr>
                 <w:rFonts w:hint="eastAsia"/>
@@ -6671,11 +6742,6 @@
             <w:vAlign w:val="center"/>
           </w:tcPr>
           <w:p>
-            <w:pPr>
-              <w:rPr>
-                <w:rFonts w:hint="eastAsia"/>
-              </w:rPr>
-            </w:pPr>
             <w:r>
               <w:rPr>
                 <w:rFonts w:hint="eastAsia"/>
@@ -6690,11 +6756,6 @@
             <w:vAlign w:val="center"/>
           </w:tcPr>
           <w:p>
-            <w:pPr>
-              <w:rPr>
-                <w:rFonts w:hint="eastAsia"/>
-              </w:rPr>
-            </w:pPr>
             <w:r>
               <w:rPr>
                 <w:rFonts w:hint="eastAsia"/>
@@ -6755,11 +6816,6 @@
             <w:vAlign w:val="center"/>
           </w:tcPr>
           <w:p>
-            <w:pPr>
-              <w:rPr>
-                <w:rFonts w:hint="eastAsia"/>
-              </w:rPr>
-            </w:pPr>
             <w:r>
               <w:rPr>
                 <w:rFonts w:hint="eastAsia"/>
@@ -6774,11 +6830,6 @@
             <w:vAlign w:val="center"/>
           </w:tcPr>
           <w:p>
-            <w:pPr>
-              <w:rPr>
-                <w:rFonts w:hint="eastAsia"/>
-              </w:rPr>
-            </w:pPr>
             <w:r>
               <w:rPr>
                 <w:rFonts w:hint="eastAsia"/>
@@ -6833,11 +6884,6 @@
             <w:vAlign w:val="center"/>
           </w:tcPr>
           <w:p>
-            <w:pPr>
-              <w:rPr>
-                <w:rFonts w:hint="eastAsia"/>
-              </w:rPr>
-            </w:pPr>
             <w:r>
               <w:rPr>
                 <w:rFonts w:hint="eastAsia"/>
@@ -6852,11 +6898,6 @@
             <w:vAlign w:val="center"/>
           </w:tcPr>
           <w:p>
-            <w:pPr>
-              <w:rPr>
-                <w:rFonts w:hint="eastAsia"/>
-              </w:rPr>
-            </w:pPr>
             <w:r>
               <w:rPr>
                 <w:rFonts w:hint="eastAsia"/>
@@ -6949,11 +6990,6 @@
             <w:vAlign w:val="center"/>
           </w:tcPr>
           <w:p>
-            <w:pPr>
-              <w:rPr>
-                <w:rFonts w:hint="eastAsia"/>
-              </w:rPr>
-            </w:pPr>
             <w:r>
               <w:rPr>
                 <w:rFonts w:hint="eastAsia"/>
@@ -6968,11 +7004,6 @@
             <w:vAlign w:val="center"/>
           </w:tcPr>
           <w:p>
-            <w:pPr>
-              <w:rPr>
-                <w:rFonts w:hint="eastAsia"/>
-              </w:rPr>
-            </w:pPr>
             <w:r>
               <w:rPr>
                 <w:rFonts w:hint="eastAsia"/>
@@ -7031,11 +7062,6 @@
             <w:vAlign w:val="center"/>
           </w:tcPr>
           <w:p>
-            <w:pPr>
-              <w:rPr>
-                <w:rFonts w:hint="eastAsia"/>
-              </w:rPr>
-            </w:pPr>
             <w:r>
               <w:rPr>
                 <w:rFonts w:hint="eastAsia"/>
@@ -7050,11 +7076,6 @@
             <w:vAlign w:val="center"/>
           </w:tcPr>
           <w:p>
-            <w:pPr>
-              <w:rPr>
-                <w:rFonts w:hint="eastAsia"/>
-              </w:rPr>
-            </w:pPr>
             <w:r>
               <w:rPr>
                 <w:rFonts w:hint="eastAsia"/>
@@ -7114,11 +7135,6 @@
             <w:vAlign w:val="center"/>
           </w:tcPr>
           <w:p>
-            <w:pPr>
-              <w:rPr>
-                <w:rFonts w:hint="eastAsia"/>
-              </w:rPr>
-            </w:pPr>
             <w:r>
               <w:rPr>
                 <w:rFonts w:hint="eastAsia"/>
@@ -7136,11 +7152,6 @@
             <w:vAlign w:val="center"/>
           </w:tcPr>
           <w:p>
-            <w:pPr>
-              <w:rPr>
-                <w:rFonts w:hint="eastAsia"/>
-              </w:rPr>
-            </w:pPr>
             <w:r>
               <w:rPr>
                 <w:rFonts w:hint="eastAsia"/>
@@ -7187,11 +7198,8 @@
     <w:p>
       <w:pPr>
         <w:pStyle w:val="3"/>
-        <w:rPr>
-          <w:rFonts w:hint="eastAsia"/>
-        </w:rPr>
       </w:pPr>
-      <w:bookmarkStart w:id="9" w:name="_Toc164300244"/>
+      <w:bookmarkStart w:id="9" w:name="_Toc164365165"/>
       <w:r>
         <w:rPr>
           <w:rFonts w:hint="eastAsia"/>
@@ -7336,9 +7344,6 @@
     <w:p>
       <w:pPr>
         <w:ind w:firstLine="720"/>
-        <w:rPr>
-          <w:rFonts w:hint="eastAsia"/>
-        </w:rPr>
       </w:pPr>
     </w:p>
     <w:p>
@@ -7397,12 +7402,23 @@
       <w:tblPr>
         <w:tblStyle w:val="a3"/>
         <w:tblW w:w="0" w:type="auto"/>
+        <w:tblBorders>
+          <w:top w:val="none" w:sz="0" w:space="0" w:color="auto"/>
+          <w:left w:val="none" w:sz="0" w:space="0" w:color="auto"/>
+          <w:bottom w:val="none" w:sz="0" w:space="0" w:color="auto"/>
+          <w:right w:val="none" w:sz="0" w:space="0" w:color="auto"/>
+          <w:insideH w:val="none" w:sz="0" w:space="0" w:color="auto"/>
+          <w:insideV w:val="none" w:sz="0" w:space="0" w:color="auto"/>
+        </w:tblBorders>
         <w:tblLook w:val="04A0" w:firstRow="1" w:lastRow="0" w:firstColumn="1" w:lastColumn="0" w:noHBand="0" w:noVBand="1"/>
       </w:tblPr>
       <w:tblGrid>
         <w:gridCol w:w="9350"/>
       </w:tblGrid>
       <w:tr>
+        <w:trPr>
+          <w:trHeight w:val="295"/>
+        </w:trPr>
         <w:tc>
           <w:tcPr>
             <w:tcW w:w="9350" w:type="dxa"/>
@@ -7410,9 +7426,6 @@
           <w:p>
             <w:pPr>
               <w:jc w:val="center"/>
-              <w:rPr>
-                <w:rFonts w:hint="eastAsia"/>
-              </w:rPr>
             </w:pPr>
             <w:r>
               <w:rPr>
@@ -7451,9 +7464,6 @@
           <w:p>
             <w:pPr>
               <w:jc w:val="center"/>
-              <w:rPr>
-                <w:rFonts w:hint="eastAsia"/>
-              </w:rPr>
             </w:pPr>
             <w:r>
               <w:rPr>
@@ -7509,7 +7519,7 @@
       <w:pPr>
         <w:pStyle w:val="1"/>
       </w:pPr>
-      <w:bookmarkStart w:id="10" w:name="_Toc164300245"/>
+      <w:bookmarkStart w:id="10" w:name="_Toc164365166"/>
       <w:r>
         <w:rPr>
           <w:rFonts w:hint="eastAsia"/>
@@ -7528,11 +7538,8 @@
     <w:p>
       <w:pPr>
         <w:pStyle w:val="2"/>
-        <w:rPr>
-          <w:rFonts w:hint="eastAsia"/>
-        </w:rPr>
       </w:pPr>
-      <w:bookmarkStart w:id="11" w:name="_Toc164300246"/>
+      <w:bookmarkStart w:id="11" w:name="_Toc164365167"/>
       <w:r>
         <w:rPr>
           <w:rFonts w:hint="eastAsia"/>
@@ -7551,7 +7558,7 @@
       <w:pPr>
         <w:pStyle w:val="3"/>
       </w:pPr>
-      <w:bookmarkStart w:id="12" w:name="_Toc164300247"/>
+      <w:bookmarkStart w:id="12" w:name="_Toc164365168"/>
       <w:r>
         <w:rPr>
           <w:rFonts w:hint="eastAsia"/>
@@ -7652,13 +7659,13 @@
         <w:rPr>
           <w:rFonts w:hint="eastAsia"/>
         </w:rPr>
-        <w:t xml:space="preserve">he library features and contextual </w:t>
-      </w:r>
-      <w:r>
-        <w:rPr>
-          <w:rFonts w:hint="eastAsia"/>
-        </w:rPr>
-        <w:t xml:space="preserve">features are very dispersed. </w:t>
+        <w:t>he library features and</w:t>
+      </w:r>
+      <w:r>
+        <w:rPr>
+          <w:rFonts w:hint="eastAsia"/>
+        </w:rPr>
+        <w:t xml:space="preserve"> are very dispersed. </w:t>
       </w:r>
       <w:r>
         <w:rPr>
@@ -7759,7 +7766,6 @@
             <w:pPr>
               <w:jc w:val="center"/>
               <w:rPr>
-                <w:rFonts w:hint="eastAsia"/>
                 <w:b/>
                 <w:bCs/>
                 <w:sz w:val="20"/>
@@ -7774,7 +7780,27 @@
                 <w:sz w:val="20"/>
                 <w:szCs w:val="20"/>
               </w:rPr>
-              <w:t xml:space="preserve">Code. </w:t>
+              <w:t>Code</w:t>
+            </w:r>
+            <w:r>
+              <w:rPr>
+                <w:rFonts w:hint="eastAsia"/>
+                <w:b/>
+                <w:bCs/>
+                <w:sz w:val="20"/>
+                <w:szCs w:val="20"/>
+              </w:rPr>
+              <w:t xml:space="preserve"> 2</w:t>
+            </w:r>
+            <w:r>
+              <w:rPr>
+                <w:rFonts w:hint="eastAsia"/>
+                <w:b/>
+                <w:bCs/>
+                <w:sz w:val="20"/>
+                <w:szCs w:val="20"/>
+              </w:rPr>
+              <w:t xml:space="preserve">. </w:t>
             </w:r>
             <w:r>
               <w:rPr>
@@ -8284,7 +8310,6 @@
                 <w:sz w:val="18"/>
                 <w:szCs w:val="18"/>
                 <w:bdr w:val="none" w:sz="0" w:space="0" w:color="auto" w:frame="1"/>
-                <w:lang w:val="pt-PT"/>
               </w:rPr>
             </w:pPr>
             <w:r>
@@ -8295,9 +8320,58 @@
                 <w:sz w:val="18"/>
                 <w:szCs w:val="18"/>
                 <w:bdr w:val="none" w:sz="0" w:space="0" w:color="auto" w:frame="1"/>
-                <w:lang w:val="pt-PT"/>
-              </w:rPr>
-              <w:t>'p_num_slash': re.compile(r'(\d+-)+\d+|\+\d+|\d+|\d+\.\d+')</w:t>
+              </w:rPr>
+              <w:t>'</w:t>
+            </w:r>
+            <w:proofErr w:type="spellStart"/>
+            <w:r>
+              <w:rPr>
+                <w:rStyle w:val="HTML1"/>
+                <w:rFonts w:ascii="Consolas" w:eastAsiaTheme="minorEastAsia" w:hAnsi="Consolas"/>
+                <w:color w:val="000000"/>
+                <w:sz w:val="18"/>
+                <w:szCs w:val="18"/>
+                <w:bdr w:val="none" w:sz="0" w:space="0" w:color="auto" w:frame="1"/>
+              </w:rPr>
+              <w:t>p_num_slash</w:t>
+            </w:r>
+            <w:proofErr w:type="spellEnd"/>
+            <w:r>
+              <w:rPr>
+                <w:rStyle w:val="HTML1"/>
+                <w:rFonts w:ascii="Consolas" w:eastAsiaTheme="minorEastAsia" w:hAnsi="Consolas"/>
+                <w:color w:val="000000"/>
+                <w:sz w:val="18"/>
+                <w:szCs w:val="18"/>
+                <w:bdr w:val="none" w:sz="0" w:space="0" w:color="auto" w:frame="1"/>
+              </w:rPr>
+              <w:t xml:space="preserve">': </w:t>
+            </w:r>
+            <w:proofErr w:type="spellStart"/>
+            <w:proofErr w:type="gramStart"/>
+            <w:r>
+              <w:rPr>
+                <w:rStyle w:val="HTML1"/>
+                <w:rFonts w:ascii="Consolas" w:eastAsiaTheme="minorEastAsia" w:hAnsi="Consolas"/>
+                <w:color w:val="000000"/>
+                <w:sz w:val="18"/>
+                <w:szCs w:val="18"/>
+                <w:bdr w:val="none" w:sz="0" w:space="0" w:color="auto" w:frame="1"/>
+              </w:rPr>
+              <w:t>re.compile</w:t>
+            </w:r>
+            <w:proofErr w:type="spellEnd"/>
+            <w:proofErr w:type="gramEnd"/>
+            <w:r>
+              <w:rPr>
+                <w:rStyle w:val="HTML1"/>
+                <w:rFonts w:ascii="Consolas" w:eastAsiaTheme="minorEastAsia" w:hAnsi="Consolas"/>
+                <w:color w:val="000000"/>
+                <w:sz w:val="18"/>
+                <w:szCs w:val="18"/>
+                <w:bdr w:val="none" w:sz="0" w:space="0" w:color="auto" w:frame="1"/>
+              </w:rPr>
+              <w:t>(r'(\d+-)+\d+|\+\d+|\d+|\d+\.\d+')</w:t>
             </w:r>
           </w:p>
           <w:p>
@@ -8932,7 +9006,28 @@
                 <w:szCs w:val="18"/>
                 <w:lang w:val="en-US"/>
               </w:rPr>
-              <w:t xml:space="preserve">'] = 1                                       </w:t>
+              <w:t>'] = 1</w:t>
+            </w:r>
+          </w:p>
+          <w:p>
+            <w:pPr>
+              <w:rPr>
+                <w:rFonts w:ascii="Consolas" w:hAnsi="Consolas"/>
+                <w:color w:val="333333"/>
+                <w:sz w:val="18"/>
+                <w:szCs w:val="18"/>
+                <w:lang w:val="en-US"/>
+              </w:rPr>
+            </w:pPr>
+            <w:r>
+              <w:rPr>
+                <w:rFonts w:ascii="Consolas" w:hAnsi="Consolas"/>
+                <w:color w:val="333333"/>
+                <w:sz w:val="18"/>
+                <w:szCs w:val="18"/>
+                <w:lang w:val="en-US"/>
+              </w:rPr>
+              <w:t xml:space="preserve">                                       </w:t>
             </w:r>
           </w:p>
           <w:p>
@@ -9445,14 +9540,29 @@
         </w:tc>
       </w:tr>
     </w:tbl>
+    <w:p/>
     <w:p>
       <w:pPr>
         <w:ind w:firstLine="720"/>
       </w:pPr>
-    </w:p>
-    <w:p>
-      <w:r>
-        <w:br w:type="page"/>
+      <w:r>
+        <w:rPr>
+          <w:rFonts w:hint="eastAsia"/>
+        </w:rPr>
+        <w:lastRenderedPageBreak/>
+        <w:t>To cope with this problem, we</w:t>
+      </w:r>
+      <w:r>
+        <w:rPr>
+          <w:rFonts w:hint="eastAsia"/>
+        </w:rPr>
+        <w:t xml:space="preserve"> brought up some improvements about this model</w:t>
+      </w:r>
+      <w:r>
+        <w:rPr>
+          <w:rFonts w:hint="eastAsia"/>
+        </w:rPr>
+        <w:t xml:space="preserve">. </w:t>
       </w:r>
     </w:p>
     <w:p>
@@ -9463,20 +9573,79 @@
         <w:rPr>
           <w:rFonts w:hint="eastAsia"/>
         </w:rPr>
-        <w:lastRenderedPageBreak/>
-        <w:t>To cope with this problem, we</w:t>
-      </w:r>
-      <w:r>
-        <w:rPr>
-          <w:rFonts w:hint="eastAsia"/>
-        </w:rPr>
-        <w:t xml:space="preserve"> brought up some improvements about this model</w:t>
-      </w:r>
-      <w:r>
-        <w:rPr>
-          <w:rFonts w:hint="eastAsia"/>
-        </w:rPr>
-        <w:t xml:space="preserve">. </w:t>
+        <w:t xml:space="preserve">First, </w:t>
+      </w:r>
+      <w:r>
+        <w:rPr>
+          <w:rFonts w:hint="eastAsia"/>
+        </w:rPr>
+        <w:t xml:space="preserve">we realized that there were too much negative tags in the </w:t>
+      </w:r>
+      <w:r>
+        <w:rPr>
+          <w:rFonts w:hint="eastAsia"/>
+        </w:rPr>
+        <w:t xml:space="preserve">Internal Pattern Features </w:t>
+      </w:r>
+      <w:r>
+        <w:rPr>
+          <w:rFonts w:hint="eastAsia"/>
+        </w:rPr>
+        <w:t>set</w:t>
+      </w:r>
+      <w:r>
+        <w:rPr>
+          <w:rFonts w:hint="eastAsia"/>
+        </w:rPr>
+        <w:t xml:space="preserve"> and Contextual Features set</w:t>
+      </w:r>
+      <w:r>
+        <w:rPr>
+          <w:rFonts w:hint="eastAsia"/>
+        </w:rPr>
+        <w:t>. We</w:t>
+      </w:r>
+      <w:r>
+        <w:rPr>
+          <w:rFonts w:hint="eastAsia"/>
+        </w:rPr>
+        <w:t xml:space="preserve"> </w:t>
+      </w:r>
+      <w:r>
+        <w:rPr>
+          <w:rFonts w:hint="eastAsia"/>
+        </w:rPr>
+        <w:t xml:space="preserve">thus </w:t>
+      </w:r>
+      <w:r>
+        <w:rPr>
+          <w:rFonts w:hint="eastAsia"/>
+        </w:rPr>
+        <w:t>cut most</w:t>
+      </w:r>
+      <w:r>
+        <w:rPr>
+          <w:rFonts w:hint="eastAsia"/>
+        </w:rPr>
+        <w:t xml:space="preserve"> of</w:t>
+      </w:r>
+      <w:r>
+        <w:rPr>
+          <w:rFonts w:hint="eastAsia"/>
+        </w:rPr>
+        <w:t xml:space="preserve"> </w:t>
+      </w:r>
+      <w:r>
+        <w:rPr>
+          <w:rFonts w:hint="eastAsia"/>
+        </w:rPr>
+        <w:t>them since</w:t>
+      </w:r>
+      <w:r>
+        <w:rPr>
+          <w:rFonts w:hint="eastAsia"/>
+        </w:rPr>
+        <w:t xml:space="preserve"> we think is not quite useful in distinguishing entity classes. </w:t>
       </w:r>
     </w:p>
     <w:p>
@@ -9487,13 +9656,111 @@
         <w:rPr>
           <w:rFonts w:hint="eastAsia"/>
         </w:rPr>
-        <w:t xml:space="preserve">First, </w:t>
-      </w:r>
-      <w:r>
-        <w:rPr>
-          <w:rFonts w:hint="eastAsia"/>
-        </w:rPr>
-        <w:t>we realized that there were too much negative tags in the internal pattern features set. We</w:t>
+        <w:t xml:space="preserve">Second, we merged multiple library features. </w:t>
+      </w:r>
+      <w:r>
+        <w:rPr>
+          <w:rFonts w:hint="eastAsia"/>
+        </w:rPr>
+        <w:t>At first, one library is matched with one feature, i.e., there is a one-one relationship between the set of libraries and features. However, w</w:t>
+      </w:r>
+      <w:r>
+        <w:rPr>
+          <w:rFonts w:hint="eastAsia"/>
+        </w:rPr>
+        <w:t xml:space="preserve">e realized that </w:t>
+      </w:r>
+      <w:r>
+        <w:rPr>
+          <w:rFonts w:hint="eastAsia"/>
+        </w:rPr>
+        <w:t xml:space="preserve">negative </w:t>
+      </w:r>
+      <w:r>
+        <w:rPr>
+          <w:rFonts w:hint="eastAsia"/>
+        </w:rPr>
+        <w:t xml:space="preserve">library features </w:t>
+      </w:r>
+      <w:r>
+        <w:t>work</w:t>
+      </w:r>
+      <w:r>
+        <w:rPr>
+          <w:rFonts w:hint="eastAsia"/>
+        </w:rPr>
+        <w:t xml:space="preserve"> bad</w:t>
+      </w:r>
+      <w:r>
+        <w:rPr>
+          <w:rFonts w:hint="eastAsia"/>
+        </w:rPr>
+        <w:t xml:space="preserve"> individually</w:t>
+      </w:r>
+      <w:r>
+        <w:rPr>
+          <w:rFonts w:hint="eastAsia"/>
+        </w:rPr>
+        <w:t xml:space="preserve"> in the process of distinguishing</w:t>
+      </w:r>
+      <w:r>
+        <w:rPr>
+          <w:rFonts w:hint="eastAsia"/>
+        </w:rPr>
+        <w:t>, despite it produces a high F-Score</w:t>
+      </w:r>
+      <w:r>
+        <w:rPr>
+          <w:rFonts w:hint="eastAsia"/>
+        </w:rPr>
+        <w:t xml:space="preserve">. </w:t>
+      </w:r>
+      <w:proofErr w:type="gramStart"/>
+      <w:r>
+        <w:rPr>
+          <w:rFonts w:hint="eastAsia"/>
+        </w:rPr>
+        <w:t xml:space="preserve">That is to say, </w:t>
+      </w:r>
+      <w:r>
+        <w:rPr>
+          <w:rFonts w:hint="eastAsia"/>
+        </w:rPr>
+        <w:t>instead</w:t>
+      </w:r>
+      <w:proofErr w:type="gramEnd"/>
+      <w:r>
+        <w:rPr>
+          <w:rFonts w:hint="eastAsia"/>
+        </w:rPr>
+        <w:t xml:space="preserve"> of working in a dispersed manner</w:t>
+      </w:r>
+      <w:r>
+        <w:rPr>
+          <w:rFonts w:hint="eastAsia"/>
+        </w:rPr>
+        <w:t xml:space="preserve">, </w:t>
+      </w:r>
+      <w:r>
+        <w:rPr>
+          <w:rFonts w:hint="eastAsia"/>
+        </w:rPr>
+        <w:t xml:space="preserve">working </w:t>
+      </w:r>
+      <w:r>
+        <w:t>together</w:t>
+      </w:r>
+      <w:r>
+        <w:rPr>
+          <w:rFonts w:hint="eastAsia"/>
+        </w:rPr>
+        <w:t xml:space="preserve"> to filter an entity step-by-step to finally</w:t>
+      </w:r>
+      <w:r>
+        <w:rPr>
+          <w:rFonts w:hint="eastAsia"/>
+        </w:rPr>
+        <w:t xml:space="preserve"> to</w:t>
       </w:r>
       <w:r>
         <w:rPr>
@@ -9502,22 +9769,7 @@
         <w:t xml:space="preserve"> </w:t>
       </w:r>
       <w:r>
-        <w:rPr>
-          <w:rFonts w:hint="eastAsia"/>
-        </w:rPr>
-        <w:t xml:space="preserve">thus </w:t>
-      </w:r>
-      <w:r>
-        <w:rPr>
-          <w:rFonts w:hint="eastAsia"/>
-        </w:rPr>
-        <w:t>cut most</w:t>
-      </w:r>
-      <w:r>
-        <w:rPr>
-          <w:rFonts w:hint="eastAsia"/>
-        </w:rPr>
-        <w:t xml:space="preserve"> of</w:t>
+        <w:t>conclude</w:t>
       </w:r>
       <w:r>
         <w:rPr>
@@ -9529,78 +9781,49 @@
         <w:rPr>
           <w:rFonts w:hint="eastAsia"/>
         </w:rPr>
-        <w:t>them since</w:t>
-      </w:r>
-      <w:r>
-        <w:rPr>
-          <w:rFonts w:hint="eastAsia"/>
-        </w:rPr>
-        <w:t xml:space="preserve"> we think is not quite useful in distinguishing entity classes. </w:t>
-      </w:r>
-    </w:p>
-    <w:p>
-      <w:pPr>
-        <w:ind w:firstLine="720"/>
-      </w:pPr>
-      <w:r>
-        <w:rPr>
-          <w:rFonts w:hint="eastAsia"/>
-        </w:rPr>
-        <w:t xml:space="preserve">Second, we merged multiple library features. </w:t>
-      </w:r>
-      <w:r>
-        <w:rPr>
-          <w:rFonts w:hint="eastAsia"/>
-        </w:rPr>
-        <w:t xml:space="preserve">We realized that </w:t>
-      </w:r>
-      <w:r>
-        <w:rPr>
-          <w:rFonts w:hint="eastAsia"/>
-        </w:rPr>
-        <w:t xml:space="preserve">negative </w:t>
-      </w:r>
-      <w:r>
-        <w:rPr>
-          <w:rFonts w:hint="eastAsia"/>
-        </w:rPr>
-        <w:t xml:space="preserve">library features </w:t>
-      </w:r>
-      <w:r>
-        <w:t>don’t</w:t>
-      </w:r>
-      <w:r>
-        <w:rPr>
-          <w:rFonts w:hint="eastAsia"/>
-        </w:rPr>
-        <w:t xml:space="preserve"> work individually</w:t>
-      </w:r>
-      <w:r>
-        <w:rPr>
-          <w:rFonts w:hint="eastAsia"/>
-        </w:rPr>
-        <w:t xml:space="preserve"> in the process of distinguishing</w:t>
-      </w:r>
-      <w:r>
-        <w:rPr>
-          <w:rFonts w:hint="eastAsia"/>
-        </w:rPr>
-        <w:t xml:space="preserve">. On the contrary, they shall work </w:t>
-      </w:r>
-      <w:r>
-        <w:t>together</w:t>
-      </w:r>
-      <w:r>
-        <w:rPr>
-          <w:rFonts w:hint="eastAsia"/>
-        </w:rPr>
-        <w:t xml:space="preserve"> to filter an entity step-by-step to finally</w:t>
-      </w:r>
-      <w:r>
-        <w:rPr>
-          <w:rFonts w:hint="eastAsia"/>
-        </w:rPr>
-        <w:t xml:space="preserve"> to</w:t>
+        <w:t xml:space="preserve">only once </w:t>
+      </w:r>
+      <w:r>
+        <w:rPr>
+          <w:rFonts w:hint="eastAsia"/>
+        </w:rPr>
+        <w:t>whether on</w:t>
+      </w:r>
+      <w:r>
+        <w:rPr>
+          <w:rFonts w:hint="eastAsia"/>
+        </w:rPr>
+        <w:t>e</w:t>
+      </w:r>
+      <w:r>
+        <w:rPr>
+          <w:rFonts w:hint="eastAsia"/>
+        </w:rPr>
+        <w:t xml:space="preserve"> word is</w:t>
+      </w:r>
+      <w:r>
+        <w:rPr>
+          <w:rFonts w:hint="eastAsia"/>
+        </w:rPr>
+        <w:t xml:space="preserve"> or is</w:t>
+      </w:r>
+      <w:r>
+        <w:rPr>
+          <w:rFonts w:hint="eastAsia"/>
+        </w:rPr>
+        <w:t xml:space="preserve"> not likely to be a name</w:t>
+      </w:r>
+      <w:r>
+        <w:rPr>
+          <w:rFonts w:hint="eastAsia"/>
+        </w:rPr>
+        <w:t xml:space="preserve"> is robust enough and need no further breaking</w:t>
+      </w:r>
+      <w:r>
+        <w:rPr>
+          <w:rFonts w:hint="eastAsia"/>
+        </w:rPr>
+        <w:t>.</w:t>
       </w:r>
       <w:r>
         <w:rPr>
@@ -9609,239 +9832,10 @@
         <w:t xml:space="preserve"> </w:t>
       </w:r>
       <w:r>
-        <w:t>conclude</w:t>
-      </w:r>
-      <w:r>
-        <w:rPr>
-          <w:rFonts w:hint="eastAsia"/>
-        </w:rPr>
-        <w:t xml:space="preserve"> </w:t>
-      </w:r>
-      <w:r>
-        <w:rPr>
-          <w:rFonts w:hint="eastAsia"/>
-        </w:rPr>
-        <w:t xml:space="preserve">only once </w:t>
-      </w:r>
-      <w:r>
-        <w:rPr>
-          <w:rFonts w:hint="eastAsia"/>
-        </w:rPr>
-        <w:t>whether on</w:t>
-      </w:r>
-      <w:r>
-        <w:rPr>
-          <w:rFonts w:hint="eastAsia"/>
-        </w:rPr>
-        <w:t>e</w:t>
-      </w:r>
-      <w:r>
-        <w:rPr>
-          <w:rFonts w:hint="eastAsia"/>
-        </w:rPr>
-        <w:t xml:space="preserve"> word is</w:t>
-      </w:r>
-      <w:r>
-        <w:rPr>
-          <w:rFonts w:hint="eastAsia"/>
-        </w:rPr>
-        <w:t xml:space="preserve"> or is</w:t>
-      </w:r>
-      <w:r>
-        <w:rPr>
-          <w:rFonts w:hint="eastAsia"/>
-        </w:rPr>
-        <w:t xml:space="preserve"> not likely to be a name.</w:t>
-      </w:r>
-    </w:p>
-    <w:p>
-      <w:pPr>
-        <w:ind w:firstLine="720"/>
-        <w:rPr>
-          <w:rFonts w:hint="eastAsia"/>
-        </w:rPr>
-      </w:pPr>
-      <w:r>
-        <w:rPr>
-          <w:rFonts w:hint="eastAsia"/>
-        </w:rPr>
-        <w:t>By performing these optimizations, the performance of our model met a breakthrough. Although the recall</w:t>
-      </w:r>
-      <w:r>
-        <w:rPr>
-          <w:rFonts w:hint="eastAsia"/>
-        </w:rPr>
-        <w:t xml:space="preserve"> value was slightly lower, the model </w:t>
-      </w:r>
-      <w:r>
-        <w:t>recognizes</w:t>
-      </w:r>
-      <w:r>
-        <w:rPr>
-          <w:rFonts w:hint="eastAsia"/>
-        </w:rPr>
-        <w:t xml:space="preserve"> more names than before.</w:t>
-      </w:r>
-      <w:r>
-        <w:rPr>
-          <w:rFonts w:hint="eastAsia"/>
-        </w:rPr>
-        <w:t xml:space="preserve"> </w:t>
-      </w:r>
-    </w:p>
-    <w:p/>
-    <w:p>
-      <w:pPr>
-        <w:pStyle w:val="2"/>
-      </w:pPr>
-      <w:bookmarkStart w:id="13" w:name="_Toc164300248"/>
-      <w:r>
-        <w:rPr>
-          <w:rFonts w:hint="eastAsia"/>
-        </w:rPr>
-        <w:t>3.</w:t>
-      </w:r>
-      <w:r>
-        <w:rPr>
-          <w:rFonts w:hint="eastAsia"/>
-        </w:rPr>
-        <w:t>2</w:t>
-      </w:r>
-      <w:r>
-        <w:rPr>
-          <w:rFonts w:hint="eastAsia"/>
-        </w:rPr>
-        <w:t xml:space="preserve"> Advantages and Drawbacks</w:t>
-      </w:r>
-      <w:bookmarkEnd w:id="13"/>
-    </w:p>
-    <w:p>
-      <w:pPr>
-        <w:pStyle w:val="3"/>
-        <w:rPr>
-          <w:rFonts w:hint="eastAsia"/>
-        </w:rPr>
-      </w:pPr>
-      <w:bookmarkStart w:id="14" w:name="_Toc164300249"/>
-      <w:r>
-        <w:rPr>
-          <w:rFonts w:hint="eastAsia"/>
-        </w:rPr>
-        <w:t>3.2.1 Advantage</w:t>
-      </w:r>
-      <w:r>
-        <w:rPr>
-          <w:rFonts w:hint="eastAsia"/>
-        </w:rPr>
-        <w:t xml:space="preserve">: </w:t>
-      </w:r>
-      <w:r>
-        <w:rPr>
-          <w:rFonts w:hint="eastAsia"/>
-        </w:rPr>
-        <w:t>Good Performance</w:t>
-      </w:r>
-      <w:r>
-        <w:rPr>
-          <w:rFonts w:hint="eastAsia"/>
-        </w:rPr>
-        <w:t xml:space="preserve"> on </w:t>
-      </w:r>
-      <w:r>
-        <w:rPr>
-          <w:rFonts w:hint="eastAsia"/>
-        </w:rPr>
-        <w:t>A</w:t>
-      </w:r>
-      <w:r>
-        <w:rPr>
-          <w:rFonts w:hint="eastAsia"/>
-        </w:rPr>
-        <w:t xml:space="preserve">ttributive </w:t>
-      </w:r>
-      <w:r>
-        <w:rPr>
-          <w:rFonts w:hint="eastAsia"/>
-        </w:rPr>
-        <w:t>C</w:t>
-      </w:r>
-      <w:r>
-        <w:rPr>
-          <w:rFonts w:hint="eastAsia"/>
-        </w:rPr>
-        <w:t>lauses.</w:t>
-      </w:r>
-      <w:bookmarkEnd w:id="14"/>
-    </w:p>
-    <w:p>
-      <w:pPr>
-        <w:ind w:firstLine="720"/>
-      </w:pPr>
-      <w:r>
-        <w:rPr>
-          <w:rFonts w:hint="eastAsia"/>
-        </w:rPr>
-        <w:t xml:space="preserve">Our model works very well in </w:t>
-      </w:r>
-      <w:r>
-        <w:rPr>
-          <w:rFonts w:hint="eastAsia"/>
-        </w:rPr>
-        <w:t>recogniz</w:t>
-      </w:r>
-      <w:r>
-        <w:rPr>
-          <w:rFonts w:hint="eastAsia"/>
-        </w:rPr>
-        <w:t>ing</w:t>
-      </w:r>
-      <w:r>
-        <w:rPr>
-          <w:rFonts w:hint="eastAsia"/>
-        </w:rPr>
-        <w:t xml:space="preserve"> the feature of restricted</w:t>
-      </w:r>
-      <w:r>
-        <w:rPr>
-          <w:rFonts w:hint="eastAsia"/>
-        </w:rPr>
-        <w:t xml:space="preserve"> attributive clause</w:t>
-      </w:r>
-      <w:r>
-        <w:rPr>
-          <w:rFonts w:hint="eastAsia"/>
-        </w:rPr>
-        <w:t xml:space="preserve"> targets</w:t>
-      </w:r>
-      <w:r>
-        <w:rPr>
-          <w:rFonts w:hint="eastAsia"/>
-        </w:rPr>
-        <w:t>.</w:t>
-      </w:r>
-      <w:r>
-        <w:rPr>
-          <w:rFonts w:hint="eastAsia"/>
-        </w:rPr>
-        <w:t xml:space="preserve"> </w:t>
-      </w:r>
-      <w:r>
-        <w:rPr>
-          <w:rFonts w:hint="eastAsia"/>
-        </w:rPr>
-        <w:t xml:space="preserve"> </w:t>
-      </w:r>
-      <w:r>
-        <w:rPr>
-          <w:rFonts w:hint="eastAsia"/>
-        </w:rPr>
-        <w:t xml:space="preserve">Figure 1 demonstrates a great recall performance that most names are recognized. </w:t>
-      </w:r>
-      <w:r>
-        <w:rPr>
-          <w:rFonts w:hint="eastAsia"/>
-        </w:rPr>
-        <w:t>Figure 2 shows a comparison that, applying additional attributive clauses produces excessive performance to the model.</w:t>
+        <w:rPr>
+          <w:rFonts w:hint="eastAsia"/>
+        </w:rPr>
+        <w:t>The below figure demonstrates the merging process.</w:t>
       </w:r>
     </w:p>
     <w:p>
@@ -9852,13 +9846,345 @@
     <w:tbl>
       <w:tblPr>
         <w:tblStyle w:val="a3"/>
-        <w:tblW w:w="9493" w:type="dxa"/>
+        <w:tblW w:w="0" w:type="auto"/>
+        <w:tblBorders>
+          <w:top w:val="none" w:sz="0" w:space="0" w:color="auto"/>
+          <w:left w:val="none" w:sz="0" w:space="0" w:color="auto"/>
+          <w:bottom w:val="none" w:sz="0" w:space="0" w:color="auto"/>
+          <w:right w:val="none" w:sz="0" w:space="0" w:color="auto"/>
+          <w:insideH w:val="none" w:sz="0" w:space="0" w:color="auto"/>
+          <w:insideV w:val="none" w:sz="0" w:space="0" w:color="auto"/>
+        </w:tblBorders>
+        <w:tblLook w:val="04A0" w:firstRow="1" w:lastRow="0" w:firstColumn="1" w:lastColumn="0" w:noHBand="0" w:noVBand="1"/>
+      </w:tblPr>
+      <w:tblGrid>
+        <w:gridCol w:w="9350"/>
+      </w:tblGrid>
+      <w:tr>
+        <w:tc>
+          <w:tcPr>
+            <w:tcW w:w="9350" w:type="dxa"/>
+          </w:tcPr>
+          <w:p>
+            <w:pPr>
+              <w:jc w:val="center"/>
+              <w:rPr>
+                <w:rFonts w:hint="eastAsia"/>
+              </w:rPr>
+            </w:pPr>
+            <w:r>
+              <w:rPr>
+                <w:rFonts w:hint="eastAsia"/>
+                <w:b/>
+                <w:bCs/>
+                <w:sz w:val="20"/>
+                <w:szCs w:val="20"/>
+              </w:rPr>
+              <w:t xml:space="preserve">Figure </w:t>
+            </w:r>
+            <w:r>
+              <w:rPr>
+                <w:rFonts w:hint="eastAsia"/>
+                <w:b/>
+                <w:bCs/>
+                <w:sz w:val="20"/>
+                <w:szCs w:val="20"/>
+              </w:rPr>
+              <w:t>2</w:t>
+            </w:r>
+            <w:r>
+              <w:rPr>
+                <w:rFonts w:hint="eastAsia"/>
+                <w:b/>
+                <w:bCs/>
+                <w:sz w:val="20"/>
+                <w:szCs w:val="20"/>
+              </w:rPr>
+              <w:t xml:space="preserve">. </w:t>
+            </w:r>
+            <w:r>
+              <w:rPr>
+                <w:rFonts w:hint="eastAsia"/>
+                <w:sz w:val="20"/>
+                <w:szCs w:val="20"/>
+              </w:rPr>
+              <w:t>Merge library features</w:t>
+            </w:r>
+          </w:p>
+        </w:tc>
+      </w:tr>
+      <w:tr>
+        <w:tc>
+          <w:tcPr>
+            <w:tcW w:w="9350" w:type="dxa"/>
+          </w:tcPr>
+          <w:p>
+            <w:pPr>
+              <w:jc w:val="center"/>
+              <w:rPr>
+                <w:rFonts w:hint="eastAsia"/>
+              </w:rPr>
+            </w:pPr>
+            <w:r>
+              <w:rPr>
+                <w:noProof/>
+              </w:rPr>
+              <w:drawing>
+                <wp:inline distT="0" distB="0" distL="0" distR="0" wp14:anchorId="4D858C41" wp14:editId="1FC90A48">
+                  <wp:extent cx="3971358" cy="2063750"/>
+                  <wp:effectExtent l="0" t="0" r="0" b="0"/>
+                  <wp:docPr id="847524952" name="图片 1"/>
+                  <wp:cNvGraphicFramePr>
+                    <a:graphicFrameLocks xmlns:a="http://schemas.openxmlformats.org/drawingml/2006/main" noChangeAspect="1"/>
+                  </wp:cNvGraphicFramePr>
+                  <a:graphic xmlns:a="http://schemas.openxmlformats.org/drawingml/2006/main">
+                    <a:graphicData uri="http://schemas.openxmlformats.org/drawingml/2006/picture">
+                      <pic:pic xmlns:pic="http://schemas.openxmlformats.org/drawingml/2006/picture">
+                        <pic:nvPicPr>
+                          <pic:cNvPr id="847524952" name=""/>
+                          <pic:cNvPicPr/>
+                        </pic:nvPicPr>
+                        <pic:blipFill>
+                          <a:blip r:embed="rId10"/>
+                          <a:stretch>
+                            <a:fillRect/>
+                          </a:stretch>
+                        </pic:blipFill>
+                        <pic:spPr>
+                          <a:xfrm>
+                            <a:off x="0" y="0"/>
+                            <a:ext cx="3988551" cy="2072685"/>
+                          </a:xfrm>
+                          <a:prstGeom prst="rect">
+                            <a:avLst/>
+                          </a:prstGeom>
+                        </pic:spPr>
+                      </pic:pic>
+                    </a:graphicData>
+                  </a:graphic>
+                </wp:inline>
+              </w:drawing>
+            </w:r>
+          </w:p>
+        </w:tc>
+      </w:tr>
+    </w:tbl>
+    <w:p>
+      <w:pPr>
+        <w:ind w:firstLine="720"/>
+        <w:rPr>
+          <w:rFonts w:hint="eastAsia"/>
+        </w:rPr>
+      </w:pPr>
+    </w:p>
+    <w:p>
+      <w:pPr>
+        <w:ind w:firstLine="720"/>
+      </w:pPr>
+      <w:r>
+        <w:rPr>
+          <w:rFonts w:hint="eastAsia"/>
+        </w:rPr>
+        <w:t>By performing these optimizations, the performance of our model met a breakthrough. Although the recall</w:t>
+      </w:r>
+      <w:r>
+        <w:rPr>
+          <w:rFonts w:hint="eastAsia"/>
+        </w:rPr>
+        <w:t xml:space="preserve"> value was slightly lower, the model </w:t>
+      </w:r>
+      <w:r>
+        <w:t>recognizes</w:t>
+      </w:r>
+      <w:r>
+        <w:rPr>
+          <w:rFonts w:hint="eastAsia"/>
+        </w:rPr>
+        <w:t xml:space="preserve"> more names than before.</w:t>
+      </w:r>
+      <w:r>
+        <w:rPr>
+          <w:rFonts w:hint="eastAsia"/>
+        </w:rPr>
+        <w:t xml:space="preserve"> </w:t>
+      </w:r>
+    </w:p>
+    <w:p/>
+    <w:p>
+      <w:pPr>
+        <w:pStyle w:val="2"/>
+      </w:pPr>
+      <w:bookmarkStart w:id="13" w:name="_Toc164365169"/>
+      <w:r>
+        <w:rPr>
+          <w:rFonts w:hint="eastAsia"/>
+        </w:rPr>
+        <w:t>3.</w:t>
+      </w:r>
+      <w:r>
+        <w:rPr>
+          <w:rFonts w:hint="eastAsia"/>
+        </w:rPr>
+        <w:t>2</w:t>
+      </w:r>
+      <w:r>
+        <w:rPr>
+          <w:rFonts w:hint="eastAsia"/>
+        </w:rPr>
+        <w:t xml:space="preserve"> Advantages and Drawbacks</w:t>
+      </w:r>
+      <w:bookmarkEnd w:id="13"/>
+    </w:p>
+    <w:p>
+      <w:pPr>
+        <w:pStyle w:val="3"/>
+      </w:pPr>
+      <w:bookmarkStart w:id="14" w:name="_Toc164365170"/>
+      <w:r>
+        <w:rPr>
+          <w:rFonts w:hint="eastAsia"/>
+        </w:rPr>
+        <w:t>3.2.1 Advantage</w:t>
+      </w:r>
+      <w:r>
+        <w:rPr>
+          <w:rFonts w:hint="eastAsia"/>
+        </w:rPr>
+        <w:t xml:space="preserve">: </w:t>
+      </w:r>
+      <w:r>
+        <w:rPr>
+          <w:rFonts w:hint="eastAsia"/>
+        </w:rPr>
+        <w:t>Good Performance</w:t>
+      </w:r>
+      <w:r>
+        <w:rPr>
+          <w:rFonts w:hint="eastAsia"/>
+        </w:rPr>
+        <w:t xml:space="preserve"> on </w:t>
+      </w:r>
+      <w:r>
+        <w:rPr>
+          <w:rFonts w:hint="eastAsia"/>
+        </w:rPr>
+        <w:t>A</w:t>
+      </w:r>
+      <w:r>
+        <w:rPr>
+          <w:rFonts w:hint="eastAsia"/>
+        </w:rPr>
+        <w:t xml:space="preserve">ttributive </w:t>
+      </w:r>
+      <w:r>
+        <w:rPr>
+          <w:rFonts w:hint="eastAsia"/>
+        </w:rPr>
+        <w:t>C</w:t>
+      </w:r>
+      <w:r>
+        <w:rPr>
+          <w:rFonts w:hint="eastAsia"/>
+        </w:rPr>
+        <w:t>lauses.</w:t>
+      </w:r>
+      <w:bookmarkEnd w:id="14"/>
+    </w:p>
+    <w:p>
+      <w:pPr>
+        <w:ind w:firstLine="720"/>
+      </w:pPr>
+      <w:r>
+        <w:rPr>
+          <w:rFonts w:hint="eastAsia"/>
+        </w:rPr>
+        <w:t xml:space="preserve">Our model works very well in </w:t>
+      </w:r>
+      <w:r>
+        <w:rPr>
+          <w:rFonts w:hint="eastAsia"/>
+        </w:rPr>
+        <w:t>recogniz</w:t>
+      </w:r>
+      <w:r>
+        <w:rPr>
+          <w:rFonts w:hint="eastAsia"/>
+        </w:rPr>
+        <w:t>ing</w:t>
+      </w:r>
+      <w:r>
+        <w:rPr>
+          <w:rFonts w:hint="eastAsia"/>
+        </w:rPr>
+        <w:t xml:space="preserve"> the feature of restricted</w:t>
+      </w:r>
+      <w:r>
+        <w:rPr>
+          <w:rFonts w:hint="eastAsia"/>
+        </w:rPr>
+        <w:t xml:space="preserve"> attributive clause</w:t>
+      </w:r>
+      <w:r>
+        <w:rPr>
+          <w:rFonts w:hint="eastAsia"/>
+        </w:rPr>
+        <w:t xml:space="preserve"> targets</w:t>
+      </w:r>
+      <w:r>
+        <w:rPr>
+          <w:rFonts w:hint="eastAsia"/>
+        </w:rPr>
+        <w:t>.</w:t>
+      </w:r>
+      <w:r>
+        <w:rPr>
+          <w:rFonts w:hint="eastAsia"/>
+        </w:rPr>
+        <w:t xml:space="preserve"> </w:t>
+      </w:r>
+      <w:r>
+        <w:rPr>
+          <w:rFonts w:hint="eastAsia"/>
+        </w:rPr>
+        <w:t xml:space="preserve"> </w:t>
+      </w:r>
+      <w:r>
+        <w:rPr>
+          <w:rFonts w:hint="eastAsia"/>
+        </w:rPr>
+        <w:t xml:space="preserve">Figure 1 demonstrates a great recall performance that most names are recognized. </w:t>
+      </w:r>
+      <w:r>
+        <w:rPr>
+          <w:rFonts w:hint="eastAsia"/>
+        </w:rPr>
+        <w:t>Figure 2 shows a comparison that, applying additional attributive clauses produces excessive performance to the model.</w:t>
+      </w:r>
+    </w:p>
+    <w:p>
+      <w:pPr>
+        <w:ind w:firstLine="720"/>
+      </w:pPr>
+    </w:p>
+    <w:tbl>
+      <w:tblPr>
+        <w:tblStyle w:val="a3"/>
+        <w:tblW w:w="9498" w:type="dxa"/>
         <w:jc w:val="center"/>
+        <w:tblBorders>
+          <w:top w:val="none" w:sz="0" w:space="0" w:color="auto"/>
+          <w:left w:val="none" w:sz="0" w:space="0" w:color="auto"/>
+          <w:bottom w:val="none" w:sz="0" w:space="0" w:color="auto"/>
+          <w:right w:val="none" w:sz="0" w:space="0" w:color="auto"/>
+          <w:insideH w:val="none" w:sz="0" w:space="0" w:color="auto"/>
+          <w:insideV w:val="none" w:sz="0" w:space="0" w:color="auto"/>
+        </w:tblBorders>
         <w:tblLayout w:type="fixed"/>
         <w:tblLook w:val="04A0" w:firstRow="1" w:lastRow="0" w:firstColumn="1" w:lastColumn="0" w:noHBand="0" w:noVBand="1"/>
       </w:tblPr>
       <w:tblGrid>
-        <w:gridCol w:w="9493"/>
+        <w:gridCol w:w="4779"/>
+        <w:gridCol w:w="4719"/>
       </w:tblGrid>
       <w:tr>
         <w:trPr>
@@ -9867,6 +10193,7 @@
         <w:tc>
           <w:tcPr>
             <w:tcW w:w="9493" w:type="dxa"/>
+            <w:gridSpan w:val="2"/>
           </w:tcPr>
           <w:p>
             <w:pPr>
@@ -9906,7 +10233,7 @@
                 <w:sz w:val="20"/>
                 <w:szCs w:val="20"/>
               </w:rPr>
-              <w:t>2</w:t>
+              <w:t>3</w:t>
             </w:r>
             <w:r>
               <w:rPr>
@@ -9936,16 +10263,20 @@
         <w:tc>
           <w:tcPr>
             <w:tcW w:w="9493" w:type="dxa"/>
+            <w:gridSpan w:val="2"/>
           </w:tcPr>
           <w:p>
+            <w:pPr>
+              <w:jc w:val="center"/>
+            </w:pPr>
             <w:r>
               <w:rPr>
                 <w:noProof/>
               </w:rPr>
               <w:drawing>
-                <wp:inline distT="0" distB="0" distL="0" distR="0" wp14:anchorId="36138638" wp14:editId="64484D3F">
-                  <wp:extent cx="5937813" cy="2012591"/>
-                  <wp:effectExtent l="0" t="0" r="6350" b="6985"/>
+                <wp:inline distT="0" distB="0" distL="0" distR="0" wp14:anchorId="36138638" wp14:editId="09D385E1">
+                  <wp:extent cx="4984750" cy="1689555"/>
+                  <wp:effectExtent l="0" t="0" r="6350" b="6350"/>
                   <wp:docPr id="1828482999" name="图片 6"/>
                   <wp:cNvGraphicFramePr>
                     <a:graphicFrameLocks xmlns:a="http://schemas.openxmlformats.org/drawingml/2006/main" noChangeAspect="1"/>
@@ -9960,7 +10291,7 @@
                           </pic:cNvPicPr>
                         </pic:nvPicPr>
                         <pic:blipFill>
-                          <a:blip r:embed="rId10" cstate="print">
+                          <a:blip r:embed="rId11" cstate="print">
                             <a:extLst>
                               <a:ext uri="{28A0092B-C50C-407E-A947-70E740481C1C}">
                                 <a14:useLocalDpi xmlns:a14="http://schemas.microsoft.com/office/drawing/2010/main" val="0"/>
@@ -9975,7 +10306,7 @@
                         <pic:spPr bwMode="auto">
                           <a:xfrm>
                             <a:off x="0" y="0"/>
-                            <a:ext cx="6061452" cy="2054498"/>
+                            <a:ext cx="5093124" cy="1726288"/>
                           </a:xfrm>
                           <a:prstGeom prst="rect">
                             <a:avLst/>
@@ -9994,39 +10325,37 @@
           </w:p>
         </w:tc>
       </w:tr>
-    </w:tbl>
-    <w:p>
-      <w:pPr>
-        <w:rPr>
-          <w:b/>
-          <w:bCs/>
-        </w:rPr>
-      </w:pPr>
-    </w:p>
-    <w:tbl>
-      <w:tblPr>
-        <w:tblStyle w:val="a3"/>
-        <w:tblW w:w="9493" w:type="dxa"/>
-        <w:jc w:val="center"/>
-        <w:tblLook w:val="04A0" w:firstRow="1" w:lastRow="0" w:firstColumn="1" w:lastColumn="0" w:noHBand="0" w:noVBand="1"/>
-      </w:tblPr>
-      <w:tblGrid>
-        <w:gridCol w:w="4776"/>
-        <w:gridCol w:w="4717"/>
-      </w:tblGrid>
       <w:tr>
+        <w:tblPrEx>
+          <w:tblBorders>
+            <w:top w:val="single" w:sz="4" w:space="0" w:color="auto"/>
+            <w:left w:val="single" w:sz="4" w:space="0" w:color="auto"/>
+            <w:bottom w:val="single" w:sz="4" w:space="0" w:color="auto"/>
+            <w:right w:val="single" w:sz="4" w:space="0" w:color="auto"/>
+            <w:insideH w:val="single" w:sz="4" w:space="0" w:color="auto"/>
+            <w:insideV w:val="single" w:sz="4" w:space="0" w:color="auto"/>
+          </w:tblBorders>
+        </w:tblPrEx>
         <w:trPr>
+          <w:trHeight w:val="284"/>
           <w:jc w:val="center"/>
         </w:trPr>
         <w:tc>
           <w:tcPr>
             <w:tcW w:w="9493" w:type="dxa"/>
             <w:gridSpan w:val="2"/>
+            <w:tcBorders>
+              <w:top w:val="nil"/>
+              <w:left w:val="nil"/>
+              <w:bottom w:val="nil"/>
+              <w:right w:val="nil"/>
+            </w:tcBorders>
           </w:tcPr>
           <w:p>
             <w:pPr>
               <w:jc w:val="center"/>
               <w:rPr>
+                <w:rFonts w:hint="eastAsia"/>
                 <w:b/>
                 <w:bCs/>
                 <w:sz w:val="20"/>
@@ -10041,6 +10370,7 @@
                 <w:sz w:val="20"/>
                 <w:szCs w:val="20"/>
               </w:rPr>
+              <w:lastRenderedPageBreak/>
               <w:t xml:space="preserve">Figure </w:t>
             </w:r>
             <w:r>
@@ -10051,7 +10381,7 @@
                 <w:sz w:val="20"/>
                 <w:szCs w:val="20"/>
               </w:rPr>
-              <w:t>3</w:t>
+              <w:t>4</w:t>
             </w:r>
             <w:r>
               <w:rPr>
@@ -10069,24 +10399,39 @@
                 <w:sz w:val="20"/>
                 <w:szCs w:val="20"/>
               </w:rPr>
-              <w:t>Works well in an attributive clause</w:t>
+              <w:t>Good impact of adding attributive clauses to sentence</w:t>
             </w:r>
           </w:p>
         </w:tc>
       </w:tr>
       <w:tr>
+        <w:tblPrEx>
+          <w:tblBorders>
+            <w:top w:val="single" w:sz="4" w:space="0" w:color="auto"/>
+            <w:left w:val="single" w:sz="4" w:space="0" w:color="auto"/>
+            <w:bottom w:val="single" w:sz="4" w:space="0" w:color="auto"/>
+            <w:right w:val="single" w:sz="4" w:space="0" w:color="auto"/>
+            <w:insideH w:val="single" w:sz="4" w:space="0" w:color="auto"/>
+            <w:insideV w:val="single" w:sz="4" w:space="0" w:color="auto"/>
+          </w:tblBorders>
+        </w:tblPrEx>
         <w:trPr>
           <w:jc w:val="center"/>
         </w:trPr>
         <w:tc>
           <w:tcPr>
-            <w:tcW w:w="4719" w:type="dxa"/>
+            <w:tcW w:w="4776" w:type="dxa"/>
+            <w:tcBorders>
+              <w:top w:val="nil"/>
+              <w:left w:val="nil"/>
+              <w:bottom w:val="nil"/>
+              <w:right w:val="nil"/>
+            </w:tcBorders>
           </w:tcPr>
           <w:p>
             <w:pPr>
               <w:jc w:val="center"/>
               <w:rPr>
-                <w:rFonts w:hint="eastAsia"/>
                 <w:b/>
                 <w:bCs/>
                 <w:sz w:val="20"/>
@@ -10107,13 +10452,18 @@
         </w:tc>
         <w:tc>
           <w:tcPr>
-            <w:tcW w:w="4774" w:type="dxa"/>
+            <w:tcW w:w="4717" w:type="dxa"/>
+            <w:tcBorders>
+              <w:top w:val="nil"/>
+              <w:left w:val="nil"/>
+              <w:bottom w:val="nil"/>
+              <w:right w:val="nil"/>
+            </w:tcBorders>
           </w:tcPr>
           <w:p>
             <w:pPr>
               <w:jc w:val="center"/>
               <w:rPr>
-                <w:rFonts w:hint="eastAsia"/>
                 <w:b/>
                 <w:bCs/>
                 <w:sz w:val="20"/>
@@ -10134,12 +10484,28 @@
         </w:tc>
       </w:tr>
       <w:tr>
+        <w:tblPrEx>
+          <w:tblBorders>
+            <w:top w:val="single" w:sz="4" w:space="0" w:color="auto"/>
+            <w:left w:val="single" w:sz="4" w:space="0" w:color="auto"/>
+            <w:bottom w:val="single" w:sz="4" w:space="0" w:color="auto"/>
+            <w:right w:val="single" w:sz="4" w:space="0" w:color="auto"/>
+            <w:insideH w:val="single" w:sz="4" w:space="0" w:color="auto"/>
+            <w:insideV w:val="single" w:sz="4" w:space="0" w:color="auto"/>
+          </w:tblBorders>
+        </w:tblPrEx>
         <w:trPr>
           <w:jc w:val="center"/>
         </w:trPr>
         <w:tc>
           <w:tcPr>
-            <w:tcW w:w="4719" w:type="dxa"/>
+            <w:tcW w:w="4776" w:type="dxa"/>
+            <w:tcBorders>
+              <w:top w:val="nil"/>
+              <w:left w:val="nil"/>
+              <w:bottom w:val="nil"/>
+              <w:right w:val="nil"/>
+            </w:tcBorders>
           </w:tcPr>
           <w:p>
             <w:pPr>
@@ -10170,7 +10536,7 @@
                           </pic:cNvPicPr>
                         </pic:nvPicPr>
                         <pic:blipFill>
-                          <a:blip r:embed="rId11" cstate="print">
+                          <a:blip r:embed="rId12" cstate="print">
                             <a:extLst>
                               <a:ext uri="{28A0092B-C50C-407E-A947-70E740481C1C}">
                                 <a14:useLocalDpi xmlns:a14="http://schemas.microsoft.com/office/drawing/2010/main" val="0"/>
@@ -10211,11 +10577,18 @@
         </w:tc>
         <w:tc>
           <w:tcPr>
-            <w:tcW w:w="4774" w:type="dxa"/>
+            <w:tcW w:w="4717" w:type="dxa"/>
+            <w:tcBorders>
+              <w:top w:val="nil"/>
+              <w:left w:val="nil"/>
+              <w:bottom w:val="nil"/>
+              <w:right w:val="nil"/>
+            </w:tcBorders>
           </w:tcPr>
           <w:p>
             <w:pPr>
               <w:rPr>
+                <w:rFonts w:hint="eastAsia"/>
                 <w:b/>
                 <w:bCs/>
               </w:rPr>
@@ -10242,7 +10615,7 @@
                           </pic:cNvPicPr>
                         </pic:nvPicPr>
                         <pic:blipFill>
-                          <a:blip r:embed="rId12" cstate="print">
+                          <a:blip r:embed="rId13" cstate="print">
                             <a:extLst>
                               <a:ext uri="{28A0092B-C50C-407E-A947-70E740481C1C}">
                                 <a14:useLocalDpi xmlns:a14="http://schemas.microsoft.com/office/drawing/2010/main" val="0"/>
@@ -10276,17 +10649,67 @@
           </w:p>
         </w:tc>
       </w:tr>
+      <w:tr>
+        <w:tblPrEx>
+          <w:tblBorders>
+            <w:top w:val="single" w:sz="4" w:space="0" w:color="auto"/>
+            <w:left w:val="single" w:sz="4" w:space="0" w:color="auto"/>
+            <w:bottom w:val="single" w:sz="4" w:space="0" w:color="auto"/>
+            <w:right w:val="single" w:sz="4" w:space="0" w:color="auto"/>
+            <w:insideH w:val="single" w:sz="4" w:space="0" w:color="auto"/>
+            <w:insideV w:val="single" w:sz="4" w:space="0" w:color="auto"/>
+          </w:tblBorders>
+        </w:tblPrEx>
+        <w:trPr>
+          <w:jc w:val="center"/>
+        </w:trPr>
+        <w:tc>
+          <w:tcPr>
+            <w:tcW w:w="4776" w:type="dxa"/>
+            <w:tcBorders>
+              <w:top w:val="nil"/>
+              <w:left w:val="nil"/>
+              <w:bottom w:val="nil"/>
+              <w:right w:val="nil"/>
+            </w:tcBorders>
+          </w:tcPr>
+          <w:p>
+            <w:pPr>
+              <w:rPr>
+                <w:noProof/>
+              </w:rPr>
+            </w:pPr>
+          </w:p>
+        </w:tc>
+        <w:tc>
+          <w:tcPr>
+            <w:tcW w:w="4717" w:type="dxa"/>
+            <w:tcBorders>
+              <w:top w:val="nil"/>
+              <w:left w:val="nil"/>
+              <w:bottom w:val="nil"/>
+              <w:right w:val="nil"/>
+            </w:tcBorders>
+          </w:tcPr>
+          <w:p>
+            <w:pPr>
+              <w:rPr>
+                <w:noProof/>
+              </w:rPr>
+            </w:pPr>
+          </w:p>
+        </w:tc>
+      </w:tr>
     </w:tbl>
     <w:p>
       <w:pPr>
         <w:pStyle w:val="3"/>
       </w:pPr>
-      <w:bookmarkStart w:id="15" w:name="_Toc164300250"/>
-      <w:r>
-        <w:rPr>
-          <w:rFonts w:hint="eastAsia"/>
-        </w:rPr>
-        <w:lastRenderedPageBreak/>
+      <w:bookmarkStart w:id="15" w:name="_Toc164365171"/>
+      <w:r>
+        <w:rPr>
+          <w:rFonts w:hint="eastAsia"/>
+        </w:rPr>
         <w:t>3.2.2 Drawback</w:t>
       </w:r>
       <w:r>
@@ -10318,9 +10741,6 @@
     <w:p>
       <w:pPr>
         <w:ind w:firstLine="720"/>
-        <w:rPr>
-          <w:rFonts w:hint="eastAsia"/>
-        </w:rPr>
       </w:pPr>
       <w:r>
         <w:rPr>
@@ -10359,6 +10779,14 @@
       <w:tblPr>
         <w:tblStyle w:val="a3"/>
         <w:tblW w:w="0" w:type="auto"/>
+        <w:tblBorders>
+          <w:top w:val="none" w:sz="0" w:space="0" w:color="auto"/>
+          <w:left w:val="none" w:sz="0" w:space="0" w:color="auto"/>
+          <w:bottom w:val="none" w:sz="0" w:space="0" w:color="auto"/>
+          <w:right w:val="none" w:sz="0" w:space="0" w:color="auto"/>
+          <w:insideH w:val="none" w:sz="0" w:space="0" w:color="auto"/>
+          <w:insideV w:val="none" w:sz="0" w:space="0" w:color="auto"/>
+        </w:tblBorders>
         <w:tblLook w:val="04A0" w:firstRow="1" w:lastRow="0" w:firstColumn="1" w:lastColumn="0" w:noHBand="0" w:noVBand="1"/>
       </w:tblPr>
       <w:tblGrid>
@@ -10375,7 +10803,6 @@
             <w:pPr>
               <w:jc w:val="center"/>
               <w:rPr>
-                <w:rFonts w:hint="eastAsia"/>
                 <w:sz w:val="20"/>
                 <w:szCs w:val="20"/>
               </w:rPr>
@@ -10398,7 +10825,17 @@
                 <w:sz w:val="20"/>
                 <w:szCs w:val="20"/>
               </w:rPr>
-              <w:t xml:space="preserve"> 4</w:t>
+              <w:t xml:space="preserve"> </w:t>
+            </w:r>
+            <w:r>
+              <w:rPr>
+                <w:rFonts w:hint="eastAsia"/>
+                <w:b/>
+                <w:bCs/>
+                <w:sz w:val="20"/>
+                <w:szCs w:val="20"/>
+              </w:rPr>
+              <w:t>5</w:t>
             </w:r>
             <w:r>
               <w:rPr>
@@ -10430,14 +10867,17 @@
             <w:pPr>
               <w:jc w:val="center"/>
               <w:rPr>
-                <w:rFonts w:hint="eastAsia"/>
-                <w:sz w:val="20"/>
-                <w:szCs w:val="20"/>
-              </w:rPr>
-            </w:pPr>
-            <w:r>
-              <w:rPr>
-                <w:rFonts w:hint="eastAsia"/>
+                <w:b/>
+                <w:bCs/>
+                <w:sz w:val="20"/>
+                <w:szCs w:val="20"/>
+              </w:rPr>
+            </w:pPr>
+            <w:r>
+              <w:rPr>
+                <w:rFonts w:hint="eastAsia"/>
+                <w:b/>
+                <w:bCs/>
                 <w:sz w:val="20"/>
                 <w:szCs w:val="20"/>
               </w:rPr>
@@ -10453,14 +10893,17 @@
             <w:pPr>
               <w:jc w:val="center"/>
               <w:rPr>
-                <w:rFonts w:hint="eastAsia"/>
-                <w:sz w:val="20"/>
-                <w:szCs w:val="20"/>
-              </w:rPr>
-            </w:pPr>
-            <w:r>
-              <w:rPr>
-                <w:rFonts w:hint="eastAsia"/>
+                <w:b/>
+                <w:bCs/>
+                <w:sz w:val="20"/>
+                <w:szCs w:val="20"/>
+              </w:rPr>
+            </w:pPr>
+            <w:r>
+              <w:rPr>
+                <w:rFonts w:hint="eastAsia"/>
+                <w:b/>
+                <w:bCs/>
                 <w:sz w:val="20"/>
                 <w:szCs w:val="20"/>
               </w:rPr>
@@ -10478,9 +10921,6 @@
           <w:p>
             <w:pPr>
               <w:jc w:val="center"/>
-              <w:rPr>
-                <w:rFonts w:hint="eastAsia"/>
-              </w:rPr>
             </w:pPr>
             <w:r>
               <w:rPr>
@@ -10502,7 +10942,7 @@
                           <pic:cNvPicPr/>
                         </pic:nvPicPr>
                         <pic:blipFill rotWithShape="1">
-                          <a:blip r:embed="rId13"/>
+                          <a:blip r:embed="rId14"/>
                           <a:srcRect t="2812" b="4643"/>
                           <a:stretch/>
                         </pic:blipFill>
@@ -10539,9 +10979,6 @@
           <w:p>
             <w:pPr>
               <w:jc w:val="center"/>
-              <w:rPr>
-                <w:rFonts w:hint="eastAsia"/>
-              </w:rPr>
             </w:pPr>
             <w:r>
               <w:rPr>
@@ -10563,7 +11000,7 @@
                           <pic:cNvPicPr/>
                         </pic:nvPicPr>
                         <pic:blipFill>
-                          <a:blip r:embed="rId14"/>
+                          <a:blip r:embed="rId15"/>
                           <a:stretch>
                             <a:fillRect/>
                           </a:stretch>
@@ -10619,14 +11056,22 @@
       </w:r>
     </w:p>
     <w:p>
-      <w:pPr>
-        <w:ind w:firstLine="720"/>
-      </w:pPr>
+      <w:r>
+        <w:br w:type="page"/>
+      </w:r>
     </w:p>
     <w:tbl>
       <w:tblPr>
         <w:tblStyle w:val="a3"/>
         <w:tblW w:w="0" w:type="auto"/>
+        <w:tblBorders>
+          <w:top w:val="none" w:sz="0" w:space="0" w:color="auto"/>
+          <w:left w:val="none" w:sz="0" w:space="0" w:color="auto"/>
+          <w:bottom w:val="none" w:sz="0" w:space="0" w:color="auto"/>
+          <w:right w:val="none" w:sz="0" w:space="0" w:color="auto"/>
+          <w:insideH w:val="none" w:sz="0" w:space="0" w:color="auto"/>
+          <w:insideV w:val="none" w:sz="0" w:space="0" w:color="auto"/>
+        </w:tblBorders>
         <w:tblLook w:val="04A0" w:firstRow="1" w:lastRow="0" w:firstColumn="1" w:lastColumn="0" w:noHBand="0" w:noVBand="1"/>
       </w:tblPr>
       <w:tblGrid>
@@ -10641,7 +11086,6 @@
             <w:pPr>
               <w:jc w:val="center"/>
               <w:rPr>
-                <w:rFonts w:hint="eastAsia"/>
                 <w:sz w:val="20"/>
                 <w:szCs w:val="20"/>
               </w:rPr>
@@ -10654,6 +11098,7 @@
                 <w:sz w:val="20"/>
                 <w:szCs w:val="20"/>
               </w:rPr>
+              <w:lastRenderedPageBreak/>
               <w:t>Figure</w:t>
             </w:r>
             <w:r>
@@ -10664,7 +11109,17 @@
                 <w:sz w:val="20"/>
                 <w:szCs w:val="20"/>
               </w:rPr>
-              <w:t xml:space="preserve"> 5</w:t>
+              <w:t xml:space="preserve"> </w:t>
+            </w:r>
+            <w:r>
+              <w:rPr>
+                <w:rFonts w:hint="eastAsia"/>
+                <w:b/>
+                <w:bCs/>
+                <w:sz w:val="20"/>
+                <w:szCs w:val="20"/>
+              </w:rPr>
+              <w:t>6</w:t>
             </w:r>
             <w:r>
               <w:rPr>
@@ -10711,7 +11166,6 @@
             <w:pPr>
               <w:jc w:val="center"/>
               <w:rPr>
-                <w:rFonts w:hint="eastAsia"/>
                 <w:sz w:val="20"/>
                 <w:szCs w:val="20"/>
               </w:rPr>
@@ -10736,7 +11190,7 @@
                           <pic:cNvPicPr/>
                         </pic:nvPicPr>
                         <pic:blipFill>
-                          <a:blip r:embed="rId15"/>
+                          <a:blip r:embed="rId16"/>
                           <a:stretch>
                             <a:fillRect/>
                           </a:stretch>
@@ -10760,13 +11214,7 @@
         </w:tc>
       </w:tr>
     </w:tbl>
-    <w:p>
-      <w:pPr>
-        <w:rPr>
-          <w:rFonts w:hint="eastAsia"/>
-        </w:rPr>
-      </w:pPr>
-    </w:p>
+    <w:p/>
     <w:p>
       <w:pPr>
         <w:ind w:firstLine="720"/>
@@ -10902,12 +11350,11 @@
       <w:pPr>
         <w:pStyle w:val="1"/>
       </w:pPr>
-      <w:bookmarkStart w:id="16" w:name="_Toc164300251"/>
-      <w:r>
-        <w:rPr>
-          <w:rFonts w:hint="eastAsia"/>
-        </w:rPr>
-        <w:lastRenderedPageBreak/>
+      <w:bookmarkStart w:id="16" w:name="_Toc164365172"/>
+      <w:r>
+        <w:rPr>
+          <w:rFonts w:hint="eastAsia"/>
+        </w:rPr>
         <w:t>4 Conclusion</w:t>
       </w:r>
       <w:bookmarkEnd w:id="16"/>
@@ -11129,11 +11576,12 @@
       <w:pPr>
         <w:pStyle w:val="1"/>
       </w:pPr>
-      <w:bookmarkStart w:id="17" w:name="_Toc164300252"/>
-      <w:r>
-        <w:rPr>
-          <w:rFonts w:hint="eastAsia"/>
-        </w:rPr>
+      <w:bookmarkStart w:id="17" w:name="_Toc164365173"/>
+      <w:r>
+        <w:rPr>
+          <w:rFonts w:hint="eastAsia"/>
+        </w:rPr>
+        <w:lastRenderedPageBreak/>
         <w:t>5 References</w:t>
       </w:r>
       <w:bookmarkEnd w:id="17"/>
@@ -11164,7 +11612,7 @@
         </w:rPr>
         <w:t xml:space="preserve">(Order No. 9945252). Available from ProQuest Dissertations &amp; Theses Global. (304524774). </w:t>
       </w:r>
-      <w:hyperlink r:id="rId16" w:history="1">
+      <w:hyperlink r:id="rId17" w:history="1">
         <w:r>
           <w:rPr>
             <w:rStyle w:val="a4"/>
@@ -11181,16 +11629,10 @@
         <w:t xml:space="preserve"> </w:t>
       </w:r>
     </w:p>
-    <w:p>
-      <w:pPr>
-        <w:rPr>
-          <w:rFonts w:hint="eastAsia"/>
-        </w:rPr>
-      </w:pPr>
-    </w:p>
+    <w:p/>
     <w:sectPr>
-      <w:footerReference w:type="even" r:id="rId17"/>
-      <w:footerReference w:type="default" r:id="rId18"/>
+      <w:footerReference w:type="even" r:id="rId18"/>
+      <w:footerReference w:type="default" r:id="rId19"/>
       <w:pgSz w:w="12240" w:h="15840"/>
       <w:pgMar w:top="1440" w:right="1440" w:bottom="1440" w:left="1440" w:header="708" w:footer="708" w:gutter="0"/>
       <w:cols w:space="708"/>
@@ -12385,7 +12827,6 @@
   <w:style w:type="character" w:default="1" w:styleId="a0">
     <w:name w:val="Default Paragraph Font"/>
     <w:uiPriority w:val="1"/>
-    <w:semiHidden/>
     <w:unhideWhenUsed/>
   </w:style>
   <w:style w:type="table" w:default="1" w:styleId="a1">

</xml_diff>